<commit_message>
updated metabotyping word doc
</commit_message>
<xml_diff>
--- a/Metabotyping using the HealthyNordicDiet Data.docx
+++ b/Metabotyping using the HealthyNordicDiet Data.docx
@@ -6,34 +6,16 @@
       <w:pPr>
         <w:pStyle w:val="Title"/>
       </w:pPr>
-      <w:proofErr w:type="spellStart"/>
-      <w:r>
-        <w:t>Metabotyping</w:t>
-      </w:r>
-      <w:proofErr w:type="spellEnd"/>
-      <w:r>
-        <w:t xml:space="preserve"> in </w:t>
-      </w:r>
-      <w:proofErr w:type="gramStart"/>
-      <w:r>
-        <w:t>the ”Healthy</w:t>
-      </w:r>
-      <w:proofErr w:type="gramEnd"/>
-      <w:r>
-        <w:t xml:space="preserve"> Nordic Diet” synthetic dataset</w:t>
+      <w:r>
+        <w:t>Metabotyping in the ”Healthy Nordic Diet” synthetic dataset</w:t>
       </w:r>
     </w:p>
     <w:p>
       <w:pPr>
         <w:pStyle w:val="Subtitle"/>
       </w:pPr>
-      <w:proofErr w:type="spellStart"/>
-      <w:r>
-        <w:t>Associate</w:t>
-      </w:r>
-      <w:proofErr w:type="spellEnd"/>
-      <w:r>
-        <w:t xml:space="preserve"> Professor Carl Brunius | </w:t>
+      <w:r>
+        <w:t xml:space="preserve">Associate Professor Carl Brunius | </w:t>
       </w:r>
       <w:hyperlink r:id="rId6" w:history="1">
         <w:r>
@@ -57,19 +39,11 @@
         </w:rPr>
         <w:t xml:space="preserve">In this computer lab, you will perform a </w:t>
       </w:r>
-      <w:proofErr w:type="spellStart"/>
-      <w:r>
-        <w:rPr>
-          <w:lang w:val="en-US"/>
-        </w:rPr>
-        <w:t>metabotyping</w:t>
-      </w:r>
-      <w:proofErr w:type="spellEnd"/>
-      <w:r>
-        <w:rPr>
-          <w:lang w:val="en-US"/>
-        </w:rPr>
-        <w:t xml:space="preserve"> exercise using synthetic data generated to resemble an authentic dataset reported in</w:t>
+      <w:r>
+        <w:rPr>
+          <w:lang w:val="en-US"/>
+        </w:rPr>
+        <w:t>metabotyping exercise using synthetic data generated to resemble an authentic dataset reported in</w:t>
       </w:r>
       <w:r>
         <w:rPr>
@@ -118,13 +92,7 @@
         <w:rPr>
           <w:lang w:val="en-US"/>
         </w:rPr>
-        <w:t xml:space="preserve">The synthetic data set was originally generated </w:t>
-      </w:r>
-      <w:r>
-        <w:rPr>
-          <w:lang w:val="en-US"/>
-        </w:rPr>
-        <w:t>for a paper describing the development of a tool for molecular epidemiology</w:t>
+        <w:t>The synthetic data set was originally generated for a paper describing the development of a tool for molecular epidemiology</w:t>
       </w:r>
       <w:r>
         <w:rPr>
@@ -136,21 +104,7 @@
         <w:rPr>
           <w:lang w:val="en-US"/>
         </w:rPr>
-        <w:t>corresponding “</w:t>
-      </w:r>
-      <w:proofErr w:type="spellStart"/>
-      <w:r>
-        <w:rPr>
-          <w:lang w:val="en-US"/>
-        </w:rPr>
-        <w:t>triplot</w:t>
-      </w:r>
-      <w:proofErr w:type="spellEnd"/>
-      <w:r>
-        <w:rPr>
-          <w:lang w:val="en-US"/>
-        </w:rPr>
-        <w:t>” package</w:t>
+        <w:t>corresponding “triplot” package</w:t>
       </w:r>
       <w:r>
         <w:rPr>
@@ -211,35 +165,7 @@
         <w:rPr>
           <w:lang w:val="en-US"/>
         </w:rPr>
-        <w:t xml:space="preserve">dataset was simulated from data used in a case-controlled study nested within the Swedish prospective </w:t>
-      </w:r>
-      <w:proofErr w:type="spellStart"/>
-      <w:r>
-        <w:rPr>
-          <w:lang w:val="en-US"/>
-        </w:rPr>
-        <w:t>Västerbotten</w:t>
-      </w:r>
-      <w:proofErr w:type="spellEnd"/>
-      <w:r>
-        <w:rPr>
-          <w:lang w:val="en-US"/>
-        </w:rPr>
-        <w:t xml:space="preserve"> Intervention </w:t>
-      </w:r>
-      <w:proofErr w:type="spellStart"/>
-      <w:r>
-        <w:rPr>
-          <w:lang w:val="en-US"/>
-        </w:rPr>
-        <w:t>Programme</w:t>
-      </w:r>
-      <w:proofErr w:type="spellEnd"/>
-      <w:r>
-        <w:rPr>
-          <w:lang w:val="en-US"/>
-        </w:rPr>
-        <w:t xml:space="preserve"> (VIP) cohort</w:t>
+        <w:t>dataset was simulated from data used in a case-controlled study nested within the Swedish prospective Västerbotten Intervention Programme (VIP) cohort</w:t>
       </w:r>
       <w:r>
         <w:rPr>
@@ -251,21 +177,7 @@
         <w:rPr>
           <w:lang w:val="en-US"/>
         </w:rPr>
-        <w:t xml:space="preserve">The original study material was used to investigate how the plasma metabolome and the risk of developing T2D were related to compliance </w:t>
-      </w:r>
-      <w:proofErr w:type="gramStart"/>
-      <w:r>
-        <w:rPr>
-          <w:lang w:val="en-US"/>
-        </w:rPr>
-        <w:t>to</w:t>
-      </w:r>
-      <w:proofErr w:type="gramEnd"/>
-      <w:r>
-        <w:rPr>
-          <w:lang w:val="en-US"/>
-        </w:rPr>
-        <w:t xml:space="preserve"> a Healthy Nordic Diet</w:t>
+        <w:t>The original study material was used to investigate how the plasma metabolome and the risk of developing T2D were related to compliance to a Healthy Nordic Diet</w:t>
       </w:r>
       <w:r>
         <w:rPr>
@@ -277,21 +189,7 @@
         <w:rPr>
           <w:lang w:val="en-US"/>
         </w:rPr>
-        <w:t>Each case was individually matched to one nondiabetic participant on age, gender, sampling date, and sample storage time. Untargeted liquid chromatography quadrupole time-of-flight mass spectrometry (LC-</w:t>
-      </w:r>
-      <w:proofErr w:type="spellStart"/>
-      <w:r>
-        <w:rPr>
-          <w:lang w:val="en-US"/>
-        </w:rPr>
-        <w:t>qTOF</w:t>
-      </w:r>
-      <w:proofErr w:type="spellEnd"/>
-      <w:r>
-        <w:rPr>
-          <w:lang w:val="en-US"/>
-        </w:rPr>
-        <w:t>-MS) metabolomics was performed on plasma samples using reverse phase and hydrophilic interaction chromatography in both positive and negative electrospray ionization modes. In total, 31 plasma metabolites related to a priori-defined healthy Nordic dietary indices, i.e., the Baltic Sea Diet Score (BSDS) and Healthy Nordic Food Index (HNFI), were selected using a random forest algorithm incorporated into a repeated double cross-validation framework with unbiased variable selection</w:t>
+        <w:t>Each case was individually matched to one nondiabetic participant on age, gender, sampling date, and sample storage time. Untargeted liquid chromatography quadrupole time-of-flight mass spectrometry (LC-qTOF-MS) metabolomics was performed on plasma samples using reverse phase and hydrophilic interaction chromatography in both positive and negative electrospray ionization modes. In total, 31 plasma metabolites related to a priori-defined healthy Nordic dietary indices, i.e., the Baltic Sea Diet Score (BSDS) and Healthy Nordic Food Index (HNFI), were selected using a random forest algorithm incorporated into a repeated double cross-validation framework with unbiased variable selection</w:t>
       </w:r>
       <w:r>
         <w:rPr>
@@ -309,7 +207,7 @@
         <w:rPr>
           <w:lang w:val="en-US"/>
         </w:rPr>
-        <w:instrText>ADDIN CSL_CITATION {"citationItems":[{"id":"ITEM-1","itemData":{"DOI":"10.1093/bioinformatics/bty710","ISSN":"14602059","abstract":"© 2018 The Author(s). Published by Oxford University Press. Motivation Validation of variable selection and predictive performance is crucial in construction of robust multivariate models that generalize well, minimize overfitting and facilitate interpretation of results. Inappropriate variable selection leads instead to selection bias, thereby increasing the risk of model overfitting and false positive discoveries. Although several algorithms exist to identify a minimal set of most informative variables (i.e. the minimal-optimal problem), few can select all variables related to the research question (i.e. the all-relevant problem). Robust algorithms combining identification of both minimal-optimal and all-relevant variables with proper cross-validation are urgently needed. Results We developed the MUVR algorithm to improve predictive performance and minimize overfitting and false positives in multivariate analysis. In the MUVR algorithm, minimal variable selection is achieved by performing recursive variable elimination in a repeated double cross-validation (rdCV) procedure. The algorithm supports partial least squares and random forest modelling, and simultaneously identifies minimal-optimal and all-relevant variable sets for regression, classification and multilevel analyses. Using three authentic omics datasets, MUVR yielded parsimonious models with minimal overfitting and improved model performance compared with state-of-the-art rdCV. Moreover, MUVR showed advantages over other variable selection algorithms, i.e. Boruta and VSURF, including simultaneous variable selection and validation scheme and wider applicability.","author":[{"dropping-particle":"","family":"Shi","given":"Lin","non-dropping-particle":"","parse-names":false,"suffix":""},{"dropping-particle":"","family":"Westerhuis","given":"J.A. Johan A","non-dropping-particle":"","parse-names":false,"suffix":""},{"dropping-particle":"","family":"Rosén","given":"Johan","non-dropping-particle":"","parse-names":false,"suffix":""},{"dropping-particle":"","family":"Landberg","given":"Rikard","non-dropping-particle":"","parse-names":false,"suffix":""},{"dropping-particle":"","family":"Brunius","given":"Carl","non-dropping-particle":"","parse-names":false,"suffix":""}],"container-title":"Bioinformatics","editor":[{"dropping-particle":"","family":"Kelso","given":"Janet","non-dropping-particle":"","parse-names":false,"suffix":""}],"id":"ITEM-1","issue":"6","issued":{"date-parts":[["2019"]]},"page":"972-980","title":"Variable selection and validation in multivariate modelling","type":"article-journal","volume":"35"},"uris":["http://www.mendeley.com/documents/?uuid=dd7b4eb0-913c-40cc-a7d4-06d1029ea2ca"]},{"id":"ITEM-2","itemData":{"author":[{"dropping-particle":"","family":"Yan","given":"Yingxiao","non-dropping-particle":"","parse-names":false,"suffix":""},{"dropping-particle":"","family":"Schillemans","given":"Tessa","non-dropping-particle":"","parse-names":false,"suffix":""},{"dropping-particle":"","family":"Skantze","given":"Viktor","non-dropping-particle":"","parse-names":false,"suffix":""},{"dropping-particle":"","family":"Brunius","given":"Carl","non-dropping-particle":"","parse-names":false,"suffix":""}],"container-title":"Bioinformatics Advances","id":"ITEM-2","issued":{"date-parts":[["2024"]]},"title":"Adjusting for covariates and assessing modeling fitness in machine learning using MUVR2","type":"article-journal","volume":"Accepted"},"uris":["http://www.mendeley.com/documents/?uuid=c6b9241f-79a6-4f5c-b16c-dc7718d74e40"]}],"mendeley":{"formattedCitation":"[3,4]","plainTextFormattedCitation":"[3,4]"},"properties":{"noteIndex":0},"schema":"https://github.com/citation-style-language/schema/raw/master/csl-citation.json"}</w:instrText>
+        <w:instrText>ADDIN CSL_CITATION {"citationItems":[{"id":"ITEM-1","itemData":{"DOI":"10.1093/bioinformatics/bty710","ISSN":"14602059","abstract":"© 2018 The Author(s). Published by Oxford University Press. Motivation Validation of variable selection and predictive performance is crucial in construction of robust multivariate models that generalize well, minimize overfitting and facilitate interpretation of results. Inappropriate variable selection leads instead to selection bias, thereby increasing the risk of model overfitting and false positive discoveries. Although several algorithms exist to identify a minimal set of most informative variables (i.e. the minimal-optimal problem), few can select all variables related to the research question (i.e. the all-relevant problem). Robust algorithms combining identification of both minimal-optimal and all-relevant variables with proper cross-validation are urgently needed. Results We developed the MUVR algorithm to improve predictive performance and minimize overfitting and false positives in multivariate analysis. In the MUVR algorithm, minimal variable selection is achieved by performing recursive variable elimination in a repeated double cross-validation (rdCV) procedure. The algorithm supports partial least squares and random forest modelling, and simultaneously identifies minimal-optimal and all-relevant variable sets for regression, classification and multilevel analyses. Using three authentic omics datasets, MUVR yielded parsimonious models with minimal overfitting and improved model performance compared with state-of-the-art rdCV. Moreover, MUVR showed advantages over other variable selection algorithms, i.e. Boruta and VSURF, including simultaneous variable selection and validation scheme and wider applicability.","author":[{"dropping-particle":"","family":"Shi","given":"Lin","non-dropping-particle":"","parse-names":false,"suffix":""},{"dropping-particle":"","family":"Westerhuis","given":"J.A. Johan A","non-dropping-particle":"","parse-names":false,"suffix":""},{"dropping-particle":"","family":"Rosén","given":"Johan","non-dropping-particle":"","parse-names":false,"suffix":""},{"dropping-particle":"","family":"Landberg","given":"Rikard","non-dropping-particle":"","parse-names":false,"suffix":""},{"dropping-particle":"","family":"Brunius","given":"Carl","non-dropping-particle":"","parse-names":false,"suffix":""}],"container-title":"Bioinformatics","editor":[{"dropping-particle":"","family":"Kelso","given":"Janet","non-dropping-particle":"","parse-names":false,"suffix":""}],"id":"ITEM-1","issue":"6","issued":{"date-parts":[["2019"]]},"page":"972-980","title":"Variable selection and validation in multivariate modelling","type":"article-journal","volume":"35"},"uris":["http://www.mendeley.com/documents/?uuid=dd7b4eb0-913c-40cc-a7d4-06d1029ea2ca"]},{"id":"ITEM-2","itemData":{"author":[{"dropping-particle":"","family":"Yan","given":"Yingxiao","non-dropping-particle":"","parse-names":false,"suffix":""},{"dropping-particle":"","family":"Schillemans","given":"Tessa","non-dropping-particle":"","parse-names":false,"suffix":""},{"dropping-particle":"","family":"Skantze","given":"Viktor","non-dropping-particle":"","parse-names":false,"suffix":""},{"dropping-particle":"","family":"Brunius","given":"Carl","non-dropping-particle":"","parse-names":false,"suffix":""}],"container-title":"Bioinformatics Advances","id":"ITEM-2","issued":{"date-parts":[["2024"]]},"title":"Adjusting for covariates and assessing modeling fitness in machine learning using MUVR2","type":"article-journal","volume":"Accepted"},"uris":["http://www.mendeley.com/documents/?uuid=c6b9241f-79a6-4f5c-b16c-dc7718d74e40"]}],"mendeley":{"formattedCitation":"[3,4]","plainTextFormattedCitation":"[3,4]","previouslyFormattedCitation":"[3,4]"},"properties":{"noteIndex":0},"schema":"https://github.com/citation-style-language/schema/raw/master/csl-citation.json"}</w:instrText>
       </w:r>
       <w:r>
         <w:rPr>
@@ -377,21 +275,7 @@
         <w:rPr>
           <w:lang w:val="en-US"/>
         </w:rPr>
-        <w:t xml:space="preserve">as per the instructions given prior to the </w:t>
-      </w:r>
-      <w:proofErr w:type="spellStart"/>
-      <w:r>
-        <w:rPr>
-          <w:lang w:val="en-US"/>
-        </w:rPr>
-        <w:t>NuGO</w:t>
-      </w:r>
-      <w:proofErr w:type="spellEnd"/>
-      <w:r>
-        <w:rPr>
-          <w:lang w:val="en-US"/>
-        </w:rPr>
-        <w:t xml:space="preserve"> course. </w:t>
+        <w:t xml:space="preserve">as per the instructions given prior to the NuGO course. </w:t>
       </w:r>
       <w:r>
         <w:rPr>
@@ -493,21 +377,7 @@
         <w:rPr>
           <w:lang w:val="en-US"/>
         </w:rPr>
-        <w:t xml:space="preserve">Perform </w:t>
-      </w:r>
-      <w:proofErr w:type="spellStart"/>
-      <w:r>
-        <w:rPr>
-          <w:lang w:val="en-US"/>
-        </w:rPr>
-        <w:t>metabotyping</w:t>
-      </w:r>
-      <w:proofErr w:type="spellEnd"/>
-      <w:r>
-        <w:rPr>
-          <w:lang w:val="en-US"/>
-        </w:rPr>
-        <w:t xml:space="preserve"> by k-means clustering</w:t>
+        <w:t>Perform metabotyping by k-means clustering</w:t>
       </w:r>
     </w:p>
     <w:p>
@@ -525,21 +395,7 @@
         <w:rPr>
           <w:lang w:val="en-US"/>
         </w:rPr>
-        <w:t xml:space="preserve">Associate </w:t>
-      </w:r>
-      <w:proofErr w:type="spellStart"/>
-      <w:r>
-        <w:rPr>
-          <w:lang w:val="en-US"/>
-        </w:rPr>
-        <w:t>metabotypes</w:t>
-      </w:r>
-      <w:proofErr w:type="spellEnd"/>
-      <w:r>
-        <w:rPr>
-          <w:lang w:val="en-US"/>
-        </w:rPr>
-        <w:t xml:space="preserve"> to baseline characteristics</w:t>
+        <w:t>Associate metabotypes to baseline characteristics</w:t>
       </w:r>
     </w:p>
     <w:p>
@@ -557,21 +413,7 @@
         <w:rPr>
           <w:lang w:val="en-US"/>
         </w:rPr>
-        <w:t xml:space="preserve">Associate </w:t>
-      </w:r>
-      <w:proofErr w:type="spellStart"/>
-      <w:r>
-        <w:rPr>
-          <w:lang w:val="en-US"/>
-        </w:rPr>
-        <w:t>metabotypes</w:t>
-      </w:r>
-      <w:proofErr w:type="spellEnd"/>
-      <w:r>
-        <w:rPr>
-          <w:lang w:val="en-US"/>
-        </w:rPr>
-        <w:t xml:space="preserve"> to metabolite profiles</w:t>
+        <w:t>Associate metabotypes to metabolite profiles</w:t>
       </w:r>
     </w:p>
     <w:p>
@@ -589,21 +431,7 @@
         <w:rPr>
           <w:lang w:val="en-US"/>
         </w:rPr>
-        <w:t xml:space="preserve">Associate </w:t>
-      </w:r>
-      <w:proofErr w:type="spellStart"/>
-      <w:r>
-        <w:rPr>
-          <w:lang w:val="en-US"/>
-        </w:rPr>
-        <w:t>metabotypes</w:t>
-      </w:r>
-      <w:proofErr w:type="spellEnd"/>
-      <w:r>
-        <w:rPr>
-          <w:lang w:val="en-US"/>
-        </w:rPr>
-        <w:t xml:space="preserve"> to diet</w:t>
+        <w:t>Associate metabotypes to diet</w:t>
       </w:r>
     </w:p>
     <w:p>
@@ -635,21 +463,7 @@
         <w:rPr>
           <w:lang w:val="en-US"/>
         </w:rPr>
-        <w:t>R script “</w:t>
-      </w:r>
-      <w:proofErr w:type="spellStart"/>
-      <w:r>
-        <w:rPr>
-          <w:lang w:val="en-US"/>
-        </w:rPr>
-        <w:t>metabotyping</w:t>
-      </w:r>
-      <w:proofErr w:type="spellEnd"/>
-      <w:r>
-        <w:rPr>
-          <w:lang w:val="en-US"/>
-        </w:rPr>
-        <w:t xml:space="preserve"> HND.R”</w:t>
+        <w:t>R script “metabotyping HND.R”</w:t>
       </w:r>
       <w:r>
         <w:rPr>
@@ -657,14 +471,12 @@
         </w:rPr>
         <w:t>, using the data “</w:t>
       </w:r>
-      <w:proofErr w:type="spellStart"/>
       <w:r>
         <w:rPr>
           <w:lang w:val="en-US"/>
         </w:rPr>
         <w:t>HealthyNordicDiet.rda</w:t>
       </w:r>
-      <w:proofErr w:type="spellEnd"/>
       <w:r>
         <w:rPr>
           <w:lang w:val="en-US"/>
@@ -681,16 +493,20 @@
         <w:rPr>
           <w:lang w:val="en-US"/>
         </w:rPr>
-        <w:t xml:space="preserve">, you should be able to generate results indicative of </w:t>
-      </w:r>
-      <w:proofErr w:type="spellStart"/>
-      <w:r>
-        <w:rPr>
-          <w:lang w:val="en-US"/>
-        </w:rPr>
-        <w:t>metabotyping</w:t>
-      </w:r>
-      <w:proofErr w:type="spellEnd"/>
+        <w:t>, you should be able to generate metabotyp</w:t>
+      </w:r>
+      <w:r>
+        <w:rPr>
+          <w:lang w:val="en-US"/>
+        </w:rPr>
+        <w:t xml:space="preserve">es and investigate their associations to metabolites, </w:t>
+      </w:r>
+      <w:r>
+        <w:rPr>
+          <w:lang w:val="en-US"/>
+        </w:rPr>
+        <w:t>baseline characteristics and diet</w:t>
+      </w:r>
       <w:r>
         <w:rPr>
           <w:lang w:val="en-US"/>
@@ -716,7 +532,31 @@
           <w:lang w:val="en-US"/>
         </w:rPr>
         <w:lastRenderedPageBreak/>
-        <w:t>Please ensure that you follow the code to understand what is happening</w:t>
+        <w:t>Please ensure that you follow the code</w:t>
+      </w:r>
+      <w:r>
+        <w:rPr>
+          <w:lang w:val="en-US"/>
+        </w:rPr>
+        <w:t xml:space="preserve"> carefully</w:t>
+      </w:r>
+      <w:r>
+        <w:rPr>
+          <w:lang w:val="en-US"/>
+        </w:rPr>
+        <w:t xml:space="preserve"> to </w:t>
+      </w:r>
+      <w:r>
+        <w:rPr>
+          <w:lang w:val="en-US"/>
+        </w:rPr>
+        <w:t xml:space="preserve">ensure that you </w:t>
+      </w:r>
+      <w:r>
+        <w:rPr>
+          <w:lang w:val="en-US"/>
+        </w:rPr>
+        <w:t>understand what is happening</w:t>
       </w:r>
       <w:r>
         <w:rPr>
@@ -746,7 +586,20 @@
         <w:rPr>
           <w:lang w:val="en-US"/>
         </w:rPr>
-        <w:t>! Collect critical thoughts and questions</w:t>
+        <w:t xml:space="preserve">! </w:t>
+      </w:r>
+    </w:p>
+    <w:p>
+      <w:pPr>
+        <w:rPr>
+          <w:lang w:val="en-US"/>
+        </w:rPr>
+      </w:pPr>
+      <w:r>
+        <w:rPr>
+          <w:lang w:val="en-US"/>
+        </w:rPr>
+        <w:t>Collect critical thoughts and questions</w:t>
       </w:r>
       <w:r>
         <w:rPr>
@@ -764,19 +617,19 @@
         <w:rPr>
           <w:lang w:val="en-US"/>
         </w:rPr>
-        <w:t>tart from the list</w:t>
-      </w:r>
-      <w:r>
-        <w:rPr>
-          <w:lang w:val="en-US"/>
-        </w:rPr>
-        <w:t xml:space="preserve"> below</w:t>
-      </w:r>
-      <w:r>
-        <w:rPr>
-          <w:lang w:val="en-US"/>
-        </w:rPr>
-        <w:t xml:space="preserve"> and add to it as you see fit</w:t>
+        <w:t xml:space="preserve">tart from the </w:t>
+      </w:r>
+      <w:r>
+        <w:rPr>
+          <w:lang w:val="en-US"/>
+        </w:rPr>
+        <w:t>below</w:t>
+      </w:r>
+      <w:r>
+        <w:rPr>
+          <w:lang w:val="en-US"/>
+        </w:rPr>
+        <w:t xml:space="preserve"> and add to it</w:t>
       </w:r>
       <w:r>
         <w:rPr>
@@ -802,19 +655,11 @@
         </w:rPr>
         <w:t xml:space="preserve">Is the </w:t>
       </w:r>
-      <w:proofErr w:type="spellStart"/>
-      <w:r>
-        <w:rPr>
-          <w:lang w:val="en-US"/>
-        </w:rPr>
-        <w:t>metabotyping</w:t>
-      </w:r>
-      <w:proofErr w:type="spellEnd"/>
-      <w:r>
-        <w:rPr>
-          <w:lang w:val="en-US"/>
-        </w:rPr>
-        <w:t xml:space="preserve"> robust? And how can you tell?</w:t>
+      <w:r>
+        <w:rPr>
+          <w:lang w:val="en-US"/>
+        </w:rPr>
+        <w:t>metabotyping robust? And how can you tell?</w:t>
       </w:r>
     </w:p>
     <w:p>
@@ -857,7 +702,19 @@
         <w:rPr>
           <w:lang w:val="en-US"/>
         </w:rPr>
-        <w:t>hat happens then?</w:t>
+        <w:t xml:space="preserve">hat happens </w:t>
+      </w:r>
+      <w:r>
+        <w:rPr>
+          <w:lang w:val="en-US"/>
+        </w:rPr>
+        <w:t>if you use other methods</w:t>
+      </w:r>
+      <w:r>
+        <w:rPr>
+          <w:lang w:val="en-US"/>
+        </w:rPr>
+        <w:t>?</w:t>
       </w:r>
     </w:p>
     <w:p>
@@ -875,45 +732,7 @@
         <w:rPr>
           <w:lang w:val="en-US"/>
         </w:rPr>
-        <w:t xml:space="preserve">Is </w:t>
-      </w:r>
-      <w:proofErr w:type="gramStart"/>
-      <w:r>
-        <w:rPr>
-          <w:lang w:val="en-US"/>
-        </w:rPr>
-        <w:t>the clustering</w:t>
-      </w:r>
-      <w:proofErr w:type="gramEnd"/>
-      <w:r>
-        <w:rPr>
-          <w:lang w:val="en-US"/>
-        </w:rPr>
-        <w:t xml:space="preserve"> sensitive to </w:t>
-      </w:r>
-      <w:r>
-        <w:rPr>
-          <w:lang w:val="en-US"/>
-        </w:rPr>
-        <w:t xml:space="preserve">the selection of clustering </w:t>
-      </w:r>
-      <w:r>
-        <w:rPr>
-          <w:lang w:val="en-US"/>
-        </w:rPr>
-        <w:t>variable</w:t>
-      </w:r>
-      <w:r>
-        <w:rPr>
-          <w:lang w:val="en-US"/>
-        </w:rPr>
-        <w:t>s</w:t>
-      </w:r>
-      <w:r>
-        <w:rPr>
-          <w:lang w:val="en-US"/>
-        </w:rPr>
-        <w:t>?</w:t>
+        <w:t>Is the clustering sensitive to the selection of clustering variables?</w:t>
       </w:r>
     </w:p>
     <w:p>
@@ -931,21 +750,7 @@
         <w:rPr>
           <w:lang w:val="en-US"/>
         </w:rPr>
-        <w:t xml:space="preserve">Is </w:t>
-      </w:r>
-      <w:proofErr w:type="gramStart"/>
-      <w:r>
-        <w:rPr>
-          <w:lang w:val="en-US"/>
-        </w:rPr>
-        <w:t>the clustering</w:t>
-      </w:r>
-      <w:proofErr w:type="gramEnd"/>
-      <w:r>
-        <w:rPr>
-          <w:lang w:val="en-US"/>
-        </w:rPr>
-        <w:t xml:space="preserve"> sensitive to variable scaling?</w:t>
+        <w:t>Is the clustering sensitive to variable scaling?</w:t>
       </w:r>
     </w:p>
     <w:p>
@@ -963,21 +768,13 @@
         <w:rPr>
           <w:lang w:val="en-US"/>
         </w:rPr>
-        <w:t xml:space="preserve">Is </w:t>
-      </w:r>
-      <w:proofErr w:type="gramStart"/>
-      <w:r>
-        <w:rPr>
-          <w:lang w:val="en-US"/>
-        </w:rPr>
-        <w:t>the clustering</w:t>
-      </w:r>
-      <w:proofErr w:type="gramEnd"/>
-      <w:r>
-        <w:rPr>
-          <w:lang w:val="en-US"/>
-        </w:rPr>
-        <w:t xml:space="preserve"> sensitive to </w:t>
+        <w:t xml:space="preserve">Is the clustering sensitive to </w:t>
+      </w:r>
+      <w:r>
+        <w:rPr>
+          <w:lang w:val="en-US"/>
+        </w:rPr>
+        <w:t xml:space="preserve">potential </w:t>
       </w:r>
       <w:r>
         <w:rPr>
@@ -996,6 +793,12 @@
           <w:lang w:val="en-US"/>
         </w:rPr>
         <w:t>es</w:t>
+      </w:r>
+      <w:r>
+        <w:rPr>
+          <w:lang w:val="en-US"/>
+        </w:rPr>
+        <w:t xml:space="preserve"> in the clustering algorithm</w:t>
       </w:r>
       <w:r>
         <w:rPr>
@@ -1019,21 +822,7 @@
         <w:rPr>
           <w:lang w:val="en-US"/>
         </w:rPr>
-        <w:t xml:space="preserve">Are the statistical </w:t>
-      </w:r>
-      <w:proofErr w:type="gramStart"/>
-      <w:r>
-        <w:rPr>
-          <w:lang w:val="en-US"/>
-        </w:rPr>
-        <w:t>tests</w:t>
-      </w:r>
-      <w:proofErr w:type="gramEnd"/>
-      <w:r>
-        <w:rPr>
-          <w:lang w:val="en-US"/>
-        </w:rPr>
-        <w:t xml:space="preserve"> correct?</w:t>
+        <w:t>Should the clustering have been made on both cases and controls?</w:t>
       </w:r>
     </w:p>
     <w:p>
@@ -1051,7 +840,7 @@
         <w:rPr>
           <w:lang w:val="en-US"/>
         </w:rPr>
-        <w:t>…</w:t>
+        <w:t>Are the statistical tests correct?</w:t>
       </w:r>
     </w:p>
     <w:p>
@@ -1092,17 +881,203 @@
     </w:p>
     <w:p>
       <w:pPr>
-        <w:rPr>
-          <w:lang w:val="en-US"/>
-        </w:rPr>
-      </w:pPr>
-    </w:p>
-    <w:p>
-      <w:pPr>
-        <w:rPr>
-          <w:lang w:val="en-US"/>
-        </w:rPr>
-      </w:pPr>
+        <w:pStyle w:val="ListParagraph"/>
+        <w:numPr>
+          <w:ilvl w:val="0"/>
+          <w:numId w:val="1"/>
+        </w:numPr>
+        <w:rPr>
+          <w:lang w:val="en-US"/>
+        </w:rPr>
+      </w:pPr>
+      <w:r>
+        <w:rPr>
+          <w:lang w:val="en-US"/>
+        </w:rPr>
+        <w:t>…</w:t>
+      </w:r>
+    </w:p>
+    <w:p>
+      <w:pPr>
+        <w:rPr>
+          <w:lang w:val="en-US"/>
+        </w:rPr>
+      </w:pPr>
+    </w:p>
+    <w:p>
+      <w:pPr>
+        <w:rPr>
+          <w:b/>
+          <w:bCs/>
+          <w:lang w:val="en-US"/>
+        </w:rPr>
+      </w:pPr>
+      <w:r>
+        <w:rPr>
+          <w:b/>
+          <w:bCs/>
+          <w:lang w:val="en-US"/>
+        </w:rPr>
+        <w:t>References</w:t>
+      </w:r>
+    </w:p>
+    <w:p>
+      <w:pPr>
+        <w:widowControl w:val="0"/>
+        <w:autoSpaceDE w:val="0"/>
+        <w:autoSpaceDN w:val="0"/>
+        <w:adjustRightInd w:val="0"/>
+        <w:spacing w:line="240" w:lineRule="auto"/>
+        <w:ind w:left="640" w:hanging="640"/>
+        <w:rPr>
+          <w:rFonts w:ascii="Aptos" w:hAnsi="Aptos" w:cs="Times New Roman"/>
+          <w:noProof/>
+          <w:kern w:val="0"/>
+        </w:rPr>
+      </w:pPr>
+      <w:r>
+        <w:rPr>
+          <w:lang w:val="en-US"/>
+        </w:rPr>
+        <w:fldChar w:fldCharType="begin" w:fldLock="1"/>
+      </w:r>
+      <w:r>
+        <w:rPr>
+          <w:lang w:val="en-US"/>
+        </w:rPr>
+        <w:instrText xml:space="preserve">ADDIN Mendeley Bibliography CSL_BIBLIOGRAPHY </w:instrText>
+      </w:r>
+      <w:r>
+        <w:rPr>
+          <w:lang w:val="en-US"/>
+        </w:rPr>
+        <w:fldChar w:fldCharType="separate"/>
+      </w:r>
+      <w:r>
+        <w:rPr>
+          <w:rFonts w:ascii="Aptos" w:hAnsi="Aptos" w:cs="Times New Roman"/>
+          <w:noProof/>
+          <w:kern w:val="0"/>
+        </w:rPr>
+        <w:t>[1]</w:t>
+      </w:r>
+      <w:r>
+        <w:rPr>
+          <w:rFonts w:ascii="Aptos" w:hAnsi="Aptos" w:cs="Times New Roman"/>
+          <w:noProof/>
+          <w:kern w:val="0"/>
+        </w:rPr>
+        <w:tab/>
+        <w:t>Shi L, Brunius C, Johansson I, Bergdahl IA, Lindahl B, Hanhineva K, et al. Plasma metabolites associated with healthy Nordic dietary indexes and risk of type 2 diabetes—a nested case-control study in a Swedish population. Am J Clin Nutr 2018. https://doi.org/10.1093/ajcn/nqy145.</w:t>
+      </w:r>
+    </w:p>
+    <w:p>
+      <w:pPr>
+        <w:widowControl w:val="0"/>
+        <w:autoSpaceDE w:val="0"/>
+        <w:autoSpaceDN w:val="0"/>
+        <w:adjustRightInd w:val="0"/>
+        <w:spacing w:line="240" w:lineRule="auto"/>
+        <w:ind w:left="640" w:hanging="640"/>
+        <w:rPr>
+          <w:rFonts w:ascii="Aptos" w:hAnsi="Aptos" w:cs="Times New Roman"/>
+          <w:noProof/>
+          <w:kern w:val="0"/>
+        </w:rPr>
+      </w:pPr>
+      <w:r>
+        <w:rPr>
+          <w:rFonts w:ascii="Aptos" w:hAnsi="Aptos" w:cs="Times New Roman"/>
+          <w:noProof/>
+          <w:kern w:val="0"/>
+        </w:rPr>
+        <w:t>[2]</w:t>
+      </w:r>
+      <w:r>
+        <w:rPr>
+          <w:rFonts w:ascii="Aptos" w:hAnsi="Aptos" w:cs="Times New Roman"/>
+          <w:noProof/>
+          <w:kern w:val="0"/>
+        </w:rPr>
+        <w:tab/>
+        <w:t>Schillemans T, Shi L, Liu X, Åkesson A, Landberg R, Brunius C. Visualization and interpretation of multivariate associations with disease risk markers and disease risk—The triplot. Metabolites 2019;9. https://doi.org/10.3390/metabo9070133.</w:t>
+      </w:r>
+    </w:p>
+    <w:p>
+      <w:pPr>
+        <w:widowControl w:val="0"/>
+        <w:autoSpaceDE w:val="0"/>
+        <w:autoSpaceDN w:val="0"/>
+        <w:adjustRightInd w:val="0"/>
+        <w:spacing w:line="240" w:lineRule="auto"/>
+        <w:ind w:left="640" w:hanging="640"/>
+        <w:rPr>
+          <w:rFonts w:ascii="Aptos" w:hAnsi="Aptos" w:cs="Times New Roman"/>
+          <w:noProof/>
+          <w:kern w:val="0"/>
+        </w:rPr>
+      </w:pPr>
+      <w:r>
+        <w:rPr>
+          <w:rFonts w:ascii="Aptos" w:hAnsi="Aptos" w:cs="Times New Roman"/>
+          <w:noProof/>
+          <w:kern w:val="0"/>
+        </w:rPr>
+        <w:t>[3]</w:t>
+      </w:r>
+      <w:r>
+        <w:rPr>
+          <w:rFonts w:ascii="Aptos" w:hAnsi="Aptos" w:cs="Times New Roman"/>
+          <w:noProof/>
+          <w:kern w:val="0"/>
+        </w:rPr>
+        <w:tab/>
+        <w:t>Shi L, Westerhuis JAJA, Rosén J, Landberg R, Brunius C. Variable selection and validation in multivariate modelling. Bioinformatics 2019;35:972–80. https://doi.org/10.1093/bioinformatics/bty710.</w:t>
+      </w:r>
+    </w:p>
+    <w:p>
+      <w:pPr>
+        <w:widowControl w:val="0"/>
+        <w:autoSpaceDE w:val="0"/>
+        <w:autoSpaceDN w:val="0"/>
+        <w:adjustRightInd w:val="0"/>
+        <w:spacing w:line="240" w:lineRule="auto"/>
+        <w:ind w:left="640" w:hanging="640"/>
+        <w:rPr>
+          <w:rFonts w:ascii="Aptos" w:hAnsi="Aptos"/>
+          <w:noProof/>
+        </w:rPr>
+      </w:pPr>
+      <w:r>
+        <w:rPr>
+          <w:rFonts w:ascii="Aptos" w:hAnsi="Aptos" w:cs="Times New Roman"/>
+          <w:noProof/>
+          <w:kern w:val="0"/>
+        </w:rPr>
+        <w:t>[4]</w:t>
+      </w:r>
+      <w:r>
+        <w:rPr>
+          <w:rFonts w:ascii="Aptos" w:hAnsi="Aptos" w:cs="Times New Roman"/>
+          <w:noProof/>
+          <w:kern w:val="0"/>
+        </w:rPr>
+        <w:tab/>
+        <w:t>Yan Y, Schillemans T, Skantze V, Brunius C. Adjusting for covariates and assessing modeling fitness in machine learning using MUVR2. Bioinforma Adv 2024;Accepted.</w:t>
+      </w:r>
+    </w:p>
+    <w:p>
+      <w:pPr>
+        <w:rPr>
+          <w:lang w:val="en-US"/>
+        </w:rPr>
+      </w:pPr>
+      <w:r>
+        <w:rPr>
+          <w:lang w:val="en-US"/>
+        </w:rPr>
+        <w:fldChar w:fldCharType="end"/>
+      </w:r>
     </w:p>
     <w:sectPr>
       <w:pgSz w:w="11906" w:h="16838"/>
@@ -1838,6 +1813,7 @@
   <w:style w:type="character" w:default="1" w:styleId="DefaultParagraphFont">
     <w:name w:val="Default Paragraph Font"/>
     <w:uiPriority w:val="1"/>
+    <w:semiHidden/>
     <w:unhideWhenUsed/>
   </w:style>
   <w:style w:type="table" w:default="1" w:styleId="TableNormal">

</xml_diff>